<commit_message>
A few final calculations in order to complete draft of manuscript
</commit_message>
<xml_diff>
--- a/manuscript/loneliness_tables.docx
+++ b/manuscript/loneliness_tables.docx
@@ -469,6 +469,13 @@
                 <w:sz w:val="20"/>
                 <w:szCs w:val="20"/>
               </w:rPr>
+              <w:t>2</w:t>
+            </w:r>
+            <w:r>
+              <w:rPr>
+                <w:sz w:val="20"/>
+                <w:szCs w:val="20"/>
+              </w:rPr>
               <w:t>, 0.2</w:t>
             </w:r>
             <w:r>
@@ -590,7 +597,21 @@
                 <w:sz w:val="20"/>
                 <w:szCs w:val="20"/>
               </w:rPr>
-              <w:t xml:space="preserve"> (-0.00, 0.05)</w:t>
+              <w:t xml:space="preserve"> (-0.00</w:t>
+            </w:r>
+            <w:r>
+              <w:rPr>
+                <w:sz w:val="20"/>
+                <w:szCs w:val="20"/>
+              </w:rPr>
+              <w:t>2</w:t>
+            </w:r>
+            <w:r>
+              <w:rPr>
+                <w:sz w:val="20"/>
+                <w:szCs w:val="20"/>
+              </w:rPr>
+              <w:t>, 0.05)</w:t>
             </w:r>
           </w:p>
         </w:tc>
@@ -848,7 +869,14 @@
                 <w:sz w:val="20"/>
                 <w:szCs w:val="20"/>
               </w:rPr>
-              <w:t>Proportion female</w:t>
+              <w:t xml:space="preserve">Proportion </w:t>
+            </w:r>
+            <w:r>
+              <w:rPr>
+                <w:sz w:val="20"/>
+                <w:szCs w:val="20"/>
+              </w:rPr>
+              <w:t>women</w:t>
             </w:r>
           </w:p>
         </w:tc>
@@ -1075,7 +1103,21 @@
                 <w:sz w:val="20"/>
                 <w:szCs w:val="20"/>
               </w:rPr>
-              <w:t>0.01 (-0.00, 0.02)</w:t>
+              <w:t>0.01 (-0.00</w:t>
+            </w:r>
+            <w:r>
+              <w:rPr>
+                <w:sz w:val="20"/>
+                <w:szCs w:val="20"/>
+              </w:rPr>
+              <w:t>5</w:t>
+            </w:r>
+            <w:r>
+              <w:rPr>
+                <w:sz w:val="20"/>
+                <w:szCs w:val="20"/>
+              </w:rPr>
+              <w:t>, 0.02)</w:t>
             </w:r>
           </w:p>
         </w:tc>
@@ -1168,7 +1210,21 @@
                 <w:sz w:val="20"/>
                 <w:szCs w:val="20"/>
               </w:rPr>
-              <w:t xml:space="preserve"> (-0.00, 0.02)</w:t>
+              <w:t xml:space="preserve"> (-0.00</w:t>
+            </w:r>
+            <w:r>
+              <w:rPr>
+                <w:sz w:val="20"/>
+                <w:szCs w:val="20"/>
+              </w:rPr>
+              <w:t>4</w:t>
+            </w:r>
+            <w:r>
+              <w:rPr>
+                <w:sz w:val="20"/>
+                <w:szCs w:val="20"/>
+              </w:rPr>
+              <w:t>, 0.02)</w:t>
             </w:r>
           </w:p>
         </w:tc>
@@ -1812,7 +1868,28 @@
                 <w:sz w:val="20"/>
                 <w:szCs w:val="20"/>
               </w:rPr>
-              <w:t xml:space="preserve"> (-0.0, 0.1)</w:t>
+              <w:t>2</w:t>
+            </w:r>
+            <w:r>
+              <w:rPr>
+                <w:sz w:val="20"/>
+                <w:szCs w:val="20"/>
+              </w:rPr>
+              <w:t xml:space="preserve"> (-0.0</w:t>
+            </w:r>
+            <w:r>
+              <w:rPr>
+                <w:sz w:val="20"/>
+                <w:szCs w:val="20"/>
+              </w:rPr>
+              <w:t>4</w:t>
+            </w:r>
+            <w:r>
+              <w:rPr>
+                <w:sz w:val="20"/>
+                <w:szCs w:val="20"/>
+              </w:rPr>
+              <w:t>, 0.1)</w:t>
             </w:r>
           </w:p>
         </w:tc>
@@ -1905,7 +1982,21 @@
                 <w:sz w:val="20"/>
                 <w:szCs w:val="20"/>
               </w:rPr>
-              <w:t>0.03 (0.00, 0.05)</w:t>
+              <w:t>0.03 (0.00</w:t>
+            </w:r>
+            <w:r>
+              <w:rPr>
+                <w:sz w:val="20"/>
+                <w:szCs w:val="20"/>
+              </w:rPr>
+              <w:t>4</w:t>
+            </w:r>
+            <w:r>
+              <w:rPr>
+                <w:sz w:val="20"/>
+                <w:szCs w:val="20"/>
+              </w:rPr>
+              <w:t>, 0.05)</w:t>
             </w:r>
             <w:r>
               <w:rPr>
@@ -2354,7 +2445,21 @@
                 <w:sz w:val="20"/>
                 <w:szCs w:val="20"/>
               </w:rPr>
-              <w:t>-0.1 (-0.2, -0.0)</w:t>
+              <w:t>-0.1 (-0.2, -0.0</w:t>
+            </w:r>
+            <w:r>
+              <w:rPr>
+                <w:sz w:val="20"/>
+                <w:szCs w:val="20"/>
+              </w:rPr>
+              <w:t>3</w:t>
+            </w:r>
+            <w:r>
+              <w:rPr>
+                <w:sz w:val="20"/>
+                <w:szCs w:val="20"/>
+              </w:rPr>
+              <w:t>)</w:t>
             </w:r>
             <w:r>
               <w:rPr>
@@ -2461,7 +2566,21 @@
                 <w:sz w:val="20"/>
                 <w:szCs w:val="20"/>
               </w:rPr>
-              <w:t>-0.03 (-0.05, -0.00)</w:t>
+              <w:t>-0.03 (-0.05, -0.00</w:t>
+            </w:r>
+            <w:r>
+              <w:rPr>
+                <w:sz w:val="20"/>
+                <w:szCs w:val="20"/>
+              </w:rPr>
+              <w:t>3</w:t>
+            </w:r>
+            <w:r>
+              <w:rPr>
+                <w:sz w:val="20"/>
+                <w:szCs w:val="20"/>
+              </w:rPr>
+              <w:t>)</w:t>
             </w:r>
             <w:r>
               <w:rPr>
@@ -3467,6 +3586,134 @@
                 <w:szCs w:val="18"/>
               </w:rPr>
               <w:t>cludes spouse or cohabiting partner.</w:t>
+            </w:r>
+          </w:p>
+          <w:p>
+            <w:pPr>
+              <w:rPr>
+                <w:sz w:val="18"/>
+                <w:szCs w:val="18"/>
+              </w:rPr>
+            </w:pPr>
+            <w:r>
+              <w:rPr>
+                <w:sz w:val="20"/>
+                <w:szCs w:val="20"/>
+                <w:vertAlign w:val="superscript"/>
+              </w:rPr>
+              <w:t>3</w:t>
+            </w:r>
+            <w:r>
+              <w:rPr>
+                <w:sz w:val="18"/>
+                <w:szCs w:val="18"/>
+              </w:rPr>
+              <w:t xml:space="preserve">The </w:t>
+            </w:r>
+            <w:r>
+              <w:rPr>
+                <w:sz w:val="18"/>
+                <w:szCs w:val="18"/>
+              </w:rPr>
+              <w:t xml:space="preserve">loneliness items were asked in the leave-behind, which was returned by </w:t>
+            </w:r>
+            <w:r>
+              <w:rPr>
+                <w:sz w:val="18"/>
+                <w:szCs w:val="18"/>
+              </w:rPr>
+              <w:t>2</w:t>
+            </w:r>
+            <w:r>
+              <w:rPr>
+                <w:sz w:val="18"/>
+                <w:szCs w:val="18"/>
+              </w:rPr>
+              <w:t>,</w:t>
+            </w:r>
+            <w:r>
+              <w:rPr>
+                <w:sz w:val="18"/>
+                <w:szCs w:val="18"/>
+              </w:rPr>
+              <w:t>524</w:t>
+            </w:r>
+            <w:r>
+              <w:rPr>
+                <w:sz w:val="18"/>
+                <w:szCs w:val="18"/>
+              </w:rPr>
+              <w:t xml:space="preserve"> respondents</w:t>
+            </w:r>
+            <w:r>
+              <w:rPr>
+                <w:sz w:val="18"/>
+                <w:szCs w:val="18"/>
+              </w:rPr>
+              <w:t xml:space="preserve"> (84%)</w:t>
+            </w:r>
+            <w:r>
+              <w:rPr>
+                <w:sz w:val="18"/>
+                <w:szCs w:val="18"/>
+              </w:rPr>
+              <w:t xml:space="preserve"> aged 57–85</w:t>
+            </w:r>
+            <w:r>
+              <w:rPr>
+                <w:sz w:val="18"/>
+                <w:szCs w:val="18"/>
+              </w:rPr>
+              <w:t xml:space="preserve"> in 2005–06</w:t>
+            </w:r>
+            <w:r>
+              <w:rPr>
+                <w:sz w:val="18"/>
+                <w:szCs w:val="18"/>
+              </w:rPr>
+              <w:t xml:space="preserve"> and </w:t>
+            </w:r>
+            <w:r>
+              <w:rPr>
+                <w:sz w:val="18"/>
+                <w:szCs w:val="18"/>
+              </w:rPr>
+              <w:t>3</w:t>
+            </w:r>
+            <w:r>
+              <w:rPr>
+                <w:sz w:val="18"/>
+                <w:szCs w:val="18"/>
+              </w:rPr>
+              <w:t>,</w:t>
+            </w:r>
+            <w:r>
+              <w:rPr>
+                <w:sz w:val="18"/>
+                <w:szCs w:val="18"/>
+              </w:rPr>
+              <w:t>010</w:t>
+            </w:r>
+            <w:r>
+              <w:rPr>
+                <w:sz w:val="18"/>
+                <w:szCs w:val="18"/>
+              </w:rPr>
+              <w:t xml:space="preserve"> respondents (88%)</w:t>
+            </w:r>
+            <w:r>
+              <w:rPr>
+                <w:sz w:val="18"/>
+                <w:szCs w:val="18"/>
+              </w:rPr>
+              <w:t xml:space="preserve"> aged 57-85 in 2015–16</w:t>
+            </w:r>
+            <w:r>
+              <w:rPr>
+                <w:sz w:val="18"/>
+                <w:szCs w:val="18"/>
+              </w:rPr>
+              <w:t>; item non-response accounts for the remaining missing cases.</w:t>
             </w:r>
           </w:p>
         </w:tc>
@@ -3939,14 +4186,7 @@
                 <w:sz w:val="18"/>
                 <w:szCs w:val="18"/>
               </w:rPr>
-              <w:t xml:space="preserve"> </w:t>
-            </w:r>
-            <w:r>
-              <w:rPr>
-                <w:sz w:val="18"/>
-                <w:szCs w:val="18"/>
-              </w:rPr>
-              <w:t>‡</w:t>
+              <w:t xml:space="preserve"> ‡</w:t>
             </w:r>
           </w:p>
         </w:tc>
@@ -4102,7 +4342,28 @@
                 <w:sz w:val="20"/>
                 <w:szCs w:val="20"/>
               </w:rPr>
-              <w:t>Female (vs. male)</w:t>
+              <w:t>Women</w:t>
+            </w:r>
+            <w:r>
+              <w:rPr>
+                <w:sz w:val="20"/>
+                <w:szCs w:val="20"/>
+              </w:rPr>
+              <w:t xml:space="preserve"> (vs. </w:t>
+            </w:r>
+            <w:r>
+              <w:rPr>
+                <w:sz w:val="20"/>
+                <w:szCs w:val="20"/>
+              </w:rPr>
+              <w:t>men</w:t>
+            </w:r>
+            <w:r>
+              <w:rPr>
+                <w:sz w:val="20"/>
+                <w:szCs w:val="20"/>
+              </w:rPr>
+              <w:t>)</w:t>
             </w:r>
           </w:p>
         </w:tc>
@@ -4499,7 +4760,21 @@
                 <w:sz w:val="20"/>
                 <w:szCs w:val="20"/>
               </w:rPr>
-              <w:t>-0.30 (-0.61, 0.00)</w:t>
+              <w:t>-0.30 (-0.61, 0.00</w:t>
+            </w:r>
+            <w:r>
+              <w:rPr>
+                <w:sz w:val="20"/>
+                <w:szCs w:val="20"/>
+              </w:rPr>
+              <w:t>3</w:t>
+            </w:r>
+            <w:r>
+              <w:rPr>
+                <w:sz w:val="20"/>
+                <w:szCs w:val="20"/>
+              </w:rPr>
+              <w:t>)</w:t>
             </w:r>
           </w:p>
         </w:tc>
@@ -5012,7 +5287,21 @@
                 <w:sz w:val="20"/>
                 <w:szCs w:val="20"/>
               </w:rPr>
-              <w:t>-0.26 (-0.52, 0.00)</w:t>
+              <w:t>-0.26 (-0.52, 0.00</w:t>
+            </w:r>
+            <w:r>
+              <w:rPr>
+                <w:sz w:val="20"/>
+                <w:szCs w:val="20"/>
+              </w:rPr>
+              <w:t>5</w:t>
+            </w:r>
+            <w:r>
+              <w:rPr>
+                <w:sz w:val="20"/>
+                <w:szCs w:val="20"/>
+              </w:rPr>
+              <w:t>)</w:t>
             </w:r>
           </w:p>
         </w:tc>
@@ -5424,6 +5713,13 @@
                 <w:sz w:val="20"/>
                 <w:szCs w:val="20"/>
               </w:rPr>
+              <w:t>4</w:t>
+            </w:r>
+            <w:r>
+              <w:rPr>
+                <w:sz w:val="20"/>
+                <w:szCs w:val="20"/>
+              </w:rPr>
               <w:t xml:space="preserve"> (-0.05, 0.06)</w:t>
             </w:r>
           </w:p>
@@ -6365,8 +6661,6 @@
               </w:rPr>
               <w:t>‡</w:t>
             </w:r>
-            <w:bookmarkStart w:id="0" w:name="_GoBack"/>
-            <w:bookmarkEnd w:id="0"/>
           </w:p>
         </w:tc>
       </w:tr>
@@ -7303,6 +7597,36 @@
                 <w:szCs w:val="18"/>
               </w:rPr>
               <w:t>Excludes those who are married but do not live with their spouse.</w:t>
+            </w:r>
+          </w:p>
+          <w:p>
+            <w:pPr>
+              <w:rPr>
+                <w:sz w:val="18"/>
+                <w:szCs w:val="18"/>
+              </w:rPr>
+            </w:pPr>
+            <w:r>
+              <w:rPr>
+                <w:sz w:val="20"/>
+                <w:szCs w:val="20"/>
+                <w:vertAlign w:val="superscript"/>
+              </w:rPr>
+              <w:t>2</w:t>
+            </w:r>
+            <w:r>
+              <w:rPr>
+                <w:sz w:val="18"/>
+                <w:szCs w:val="18"/>
+              </w:rPr>
+              <w:t>E</w:t>
+            </w:r>
+            <w:r>
+              <w:rPr>
+                <w:sz w:val="18"/>
+                <w:szCs w:val="18"/>
+              </w:rPr>
+              <w:t>stimated variance of random effect.</w:t>
             </w:r>
           </w:p>
         </w:tc>
@@ -7747,7 +8071,30 @@
                 <w:sz w:val="20"/>
                 <w:szCs w:val="20"/>
               </w:rPr>
-              <w:t>Female (vs. male)</w:t>
+              <w:t>Women</w:t>
+            </w:r>
+            <w:r>
+              <w:rPr>
+                <w:sz w:val="20"/>
+                <w:szCs w:val="20"/>
+              </w:rPr>
+              <w:t xml:space="preserve"> (vs. </w:t>
+            </w:r>
+            <w:r>
+              <w:rPr>
+                <w:sz w:val="20"/>
+                <w:szCs w:val="20"/>
+              </w:rPr>
+              <w:t>men</w:t>
+            </w:r>
+            <w:bookmarkStart w:id="0" w:name="_GoBack"/>
+            <w:bookmarkEnd w:id="0"/>
+            <w:r>
+              <w:rPr>
+                <w:sz w:val="20"/>
+                <w:szCs w:val="20"/>
+              </w:rPr>
+              <w:t>)</w:t>
             </w:r>
           </w:p>
         </w:tc>
@@ -9503,6 +9850,14 @@
               </w:rPr>
               <w:t>Number of respondents</w:t>
             </w:r>
+            <w:r>
+              <w:rPr>
+                <w:sz w:val="20"/>
+                <w:szCs w:val="20"/>
+                <w:vertAlign w:val="superscript"/>
+              </w:rPr>
+              <w:t>3</w:t>
+            </w:r>
           </w:p>
         </w:tc>
         <w:tc>
@@ -9642,8 +9997,8 @@
           <w:p>
             <w:pPr>
               <w:rPr>
-                <w:sz w:val="20"/>
-                <w:szCs w:val="20"/>
+                <w:sz w:val="18"/>
+                <w:szCs w:val="18"/>
               </w:rPr>
             </w:pPr>
             <w:r>
@@ -9660,6 +10015,155 @@
                 <w:szCs w:val="18"/>
               </w:rPr>
               <w:t>Excludes those who are married but do not live with their spouse.</w:t>
+            </w:r>
+          </w:p>
+          <w:p>
+            <w:pPr>
+              <w:rPr>
+                <w:sz w:val="20"/>
+                <w:szCs w:val="20"/>
+              </w:rPr>
+            </w:pPr>
+            <w:r>
+              <w:rPr>
+                <w:sz w:val="20"/>
+                <w:szCs w:val="20"/>
+                <w:vertAlign w:val="superscript"/>
+              </w:rPr>
+              <w:t>3</w:t>
+            </w:r>
+            <w:r>
+              <w:rPr>
+                <w:sz w:val="18"/>
+                <w:szCs w:val="18"/>
+              </w:rPr>
+              <w:t xml:space="preserve">The loneliness items </w:t>
+            </w:r>
+            <w:r>
+              <w:rPr>
+                <w:sz w:val="18"/>
+                <w:szCs w:val="18"/>
+              </w:rPr>
+              <w:t>were asked in the leave-behind</w:t>
+            </w:r>
+            <w:r>
+              <w:rPr>
+                <w:sz w:val="18"/>
+                <w:szCs w:val="18"/>
+              </w:rPr>
+              <w:t>, which was returned by</w:t>
+            </w:r>
+            <w:r>
+              <w:rPr>
+                <w:sz w:val="18"/>
+                <w:szCs w:val="18"/>
+              </w:rPr>
+              <w:t xml:space="preserve"> </w:t>
+            </w:r>
+            <w:r>
+              <w:rPr>
+                <w:sz w:val="18"/>
+                <w:szCs w:val="18"/>
+              </w:rPr>
+              <w:t>2</w:t>
+            </w:r>
+            <w:r>
+              <w:rPr>
+                <w:sz w:val="18"/>
+                <w:szCs w:val="18"/>
+              </w:rPr>
+              <w:t>,</w:t>
+            </w:r>
+            <w:r>
+              <w:rPr>
+                <w:sz w:val="18"/>
+                <w:szCs w:val="18"/>
+              </w:rPr>
+              <w:t>799</w:t>
+            </w:r>
+            <w:r>
+              <w:rPr>
+                <w:sz w:val="18"/>
+                <w:szCs w:val="18"/>
+              </w:rPr>
+              <w:t xml:space="preserve"> respondents (</w:t>
+            </w:r>
+            <w:r>
+              <w:rPr>
+                <w:sz w:val="18"/>
+                <w:szCs w:val="18"/>
+              </w:rPr>
+              <w:t>88</w:t>
+            </w:r>
+            <w:r>
+              <w:rPr>
+                <w:sz w:val="18"/>
+                <w:szCs w:val="18"/>
+              </w:rPr>
+              <w:t>%)</w:t>
+            </w:r>
+            <w:r>
+              <w:rPr>
+                <w:sz w:val="18"/>
+                <w:szCs w:val="18"/>
+              </w:rPr>
+              <w:t xml:space="preserve"> born 1920–47</w:t>
+            </w:r>
+            <w:r>
+              <w:rPr>
+                <w:sz w:val="18"/>
+                <w:szCs w:val="18"/>
+              </w:rPr>
+              <w:t xml:space="preserve"> in 2010–11</w:t>
+            </w:r>
+            <w:r>
+              <w:rPr>
+                <w:sz w:val="18"/>
+                <w:szCs w:val="18"/>
+              </w:rPr>
+              <w:t xml:space="preserve"> and </w:t>
+            </w:r>
+            <w:r>
+              <w:rPr>
+                <w:sz w:val="18"/>
+                <w:szCs w:val="18"/>
+              </w:rPr>
+              <w:t>1</w:t>
+            </w:r>
+            <w:r>
+              <w:rPr>
+                <w:sz w:val="18"/>
+                <w:szCs w:val="18"/>
+              </w:rPr>
+              <w:t>,</w:t>
+            </w:r>
+            <w:r>
+              <w:rPr>
+                <w:sz w:val="18"/>
+                <w:szCs w:val="18"/>
+              </w:rPr>
+              <w:t>762</w:t>
+            </w:r>
+            <w:r>
+              <w:rPr>
+                <w:sz w:val="18"/>
+                <w:szCs w:val="18"/>
+              </w:rPr>
+              <w:t xml:space="preserve"> respondents (80%) born 1948–65 in 2015–16</w:t>
+            </w:r>
+            <w:r>
+              <w:rPr>
+                <w:sz w:val="18"/>
+                <w:szCs w:val="18"/>
+              </w:rPr>
+              <w:t xml:space="preserve">; </w:t>
+            </w:r>
+            <w:r>
+              <w:rPr>
+                <w:sz w:val="18"/>
+                <w:szCs w:val="18"/>
+              </w:rPr>
+              <w:t>item non-response accounts for the remaining missing cases.</w:t>
             </w:r>
           </w:p>
         </w:tc>

</xml_diff>

<commit_message>
Final changes to tables prior to resubmission
</commit_message>
<xml_diff>
--- a/manuscript/loneliness_tables.docx
+++ b/manuscript/loneliness_tables.docx
@@ -101,8 +101,15 @@
               </w:rPr>
               <w:t xml:space="preserve"> population aged 57–85 in 2005–06 and 2015–16</w:t>
             </w:r>
-            <w:bookmarkStart w:id="0" w:name="_GoBack"/>
-            <w:bookmarkEnd w:id="0"/>
+            <w:ins w:id="0" w:author="Phil Schumm" w:date="2019-01-17T18:34:00Z">
+              <w:r>
+                <w:rPr>
+                  <w:sz w:val="20"/>
+                  <w:szCs w:val="20"/>
+                </w:rPr>
+                <w:t>, based on NSHAP</w:t>
+              </w:r>
+            </w:ins>
           </w:p>
         </w:tc>
       </w:tr>
@@ -4520,6 +4527,15 @@
               <w:lastRenderedPageBreak/>
               <w:t>Table 2. Mixed-effects ordinal logistic models predicting loneliness from demographic, health and social characteristics among the U.S. community-dwelling population born 1920–65 (estimated coefficients and 95% CIs)</w:t>
             </w:r>
+            <w:ins w:id="1" w:author="Phil Schumm" w:date="2019-01-17T18:35:00Z">
+              <w:r>
+                <w:rPr>
+                  <w:sz w:val="20"/>
+                  <w:szCs w:val="20"/>
+                </w:rPr>
+                <w:t>, based on NSHAP</w:t>
+              </w:r>
+            </w:ins>
           </w:p>
         </w:tc>
       </w:tr>
@@ -8260,6 +8276,17 @@
               <w:lastRenderedPageBreak/>
               <w:t>Table S1. Ordinal logistic (cross-sectional) models predicting loneliness from demographic, health and social characteristics, estimated separately for those born 1920–47 and 1948–65 (coefficients and 95% CIs)</w:t>
             </w:r>
+            <w:ins w:id="2" w:author="Phil Schumm" w:date="2019-01-17T18:35:00Z">
+              <w:r>
+                <w:rPr>
+                  <w:sz w:val="20"/>
+                  <w:szCs w:val="20"/>
+                </w:rPr>
+                <w:t>, based on NSHAP</w:t>
+              </w:r>
+            </w:ins>
+            <w:bookmarkStart w:id="3" w:name="_GoBack"/>
+            <w:bookmarkEnd w:id="3"/>
           </w:p>
         </w:tc>
       </w:tr>
@@ -10584,6 +10611,14 @@
     </w:sectPr>
   </w:body>
 </w:document>
+</file>
+
+<file path=word/people.xml><?xml version="1.0" encoding="utf-8"?>
+<w15:people xmlns:wpc="http://schemas.microsoft.com/office/word/2010/wordprocessingCanvas" xmlns:cx="http://schemas.microsoft.com/office/drawing/2014/chartex" xmlns:cx1="http://schemas.microsoft.com/office/drawing/2015/9/8/chartex" xmlns:cx2="http://schemas.microsoft.com/office/drawing/2015/10/21/chartex" xmlns:cx3="http://schemas.microsoft.com/office/drawing/2016/5/9/chartex" xmlns:cx4="http://schemas.microsoft.com/office/drawing/2016/5/10/chartex" xmlns:cx5="http://schemas.microsoft.com/office/drawing/2016/5/11/chartex" xmlns:cx6="http://schemas.microsoft.com/office/drawing/2016/5/12/chartex" xmlns:cx7="http://schemas.microsoft.com/office/drawing/2016/5/13/chartex" xmlns:cx8="http://schemas.microsoft.com/office/drawing/2016/5/14/chartex" xmlns:mc="http://schemas.openxmlformats.org/markup-compatibility/2006" xmlns:aink="http://schemas.microsoft.com/office/drawing/2016/ink" xmlns:am3d="http://schemas.microsoft.com/office/drawing/2017/model3d" xmlns:o="urn:schemas-microsoft-com:office:office" xmlns:r="http://schemas.openxmlformats.org/officeDocument/2006/relationships" xmlns:m="http://schemas.openxmlformats.org/officeDocument/2006/math" xmlns:v="urn:schemas-microsoft-com:vml" xmlns:wp14="http://schemas.microsoft.com/office/word/2010/wordprocessingDrawing" xmlns:wp="http://schemas.openxmlformats.org/drawingml/2006/wordprocessingDrawing" xmlns:w10="urn:schemas-microsoft-com:office:word" xmlns:w="http://schemas.openxmlformats.org/wordprocessingml/2006/main" xmlns:w14="http://schemas.microsoft.com/office/word/2010/wordml" xmlns:w15="http://schemas.microsoft.com/office/word/2012/wordml" xmlns:w16cid="http://schemas.microsoft.com/office/word/2016/wordml/cid" xmlns:w16se="http://schemas.microsoft.com/office/word/2015/wordml/symex" xmlns:wpg="http://schemas.microsoft.com/office/word/2010/wordprocessingGroup" xmlns:wpi="http://schemas.microsoft.com/office/word/2010/wordprocessingInk" xmlns:wne="http://schemas.microsoft.com/office/word/2006/wordml" xmlns:wps="http://schemas.microsoft.com/office/word/2010/wordprocessingShape" mc:Ignorable="w14 w15 w16se w16cid wp14">
+  <w15:person w15:author="Phil Schumm">
+    <w15:presenceInfo w15:providerId="None" w15:userId="Phil Schumm"/>
+  </w15:person>
+</w15:people>
 </file>
 
 <file path=word/styles.xml><?xml version="1.0" encoding="utf-8"?>

</xml_diff>